<commit_message>
Bird or Plane FINAL OUTLINE Document
</commit_message>
<xml_diff>
--- a/Final Project-Bird or Plane.docx
+++ b/Final Project-Bird or Plane.docx
@@ -168,8 +168,6 @@
           </wp:inline>
         </w:drawing>
       </w:r>
-      <w:bookmarkStart w:id="0" w:name="_GoBack"/>
-      <w:bookmarkEnd w:id="0"/>
     </w:p>
     <w:p/>
     <w:p/>
@@ -180,6 +178,7 @@
           <w:szCs w:val="36"/>
         </w:rPr>
       </w:pPr>
+      <w:bookmarkStart w:id="0" w:name="_GoBack"/>
       <w:r>
         <w:rPr>
           <w:sz w:val="36"/>
@@ -286,7 +285,20 @@
           <w:szCs w:val="36"/>
         </w:rPr>
         <w:tab/>
-        <w:t>HTML / Bootstrap / D3 / CSS for application</w:t>
+      </w:r>
+      <w:r>
+        <w:rPr>
+          <w:sz w:val="36"/>
+          <w:szCs w:val="36"/>
+        </w:rPr>
+        <w:t>Tableau</w:t>
+      </w:r>
+      <w:r>
+        <w:rPr>
+          <w:sz w:val="36"/>
+          <w:szCs w:val="36"/>
+        </w:rPr>
+        <w:t xml:space="preserve"> / D3 / CSS for application</w:t>
       </w:r>
     </w:p>
     <w:p>
@@ -396,63 +408,7 @@
         </w:rPr>
       </w:pPr>
     </w:p>
-    <w:p>
-      <w:pPr>
-        <w:rPr>
-          <w:sz w:val="36"/>
-          <w:szCs w:val="36"/>
-        </w:rPr>
-      </w:pPr>
-    </w:p>
-    <w:p>
-      <w:pPr>
-        <w:rPr>
-          <w:sz w:val="36"/>
-          <w:szCs w:val="36"/>
-        </w:rPr>
-      </w:pPr>
-      <w:r>
-        <w:rPr>
-          <w:sz w:val="36"/>
-          <w:szCs w:val="36"/>
-        </w:rPr>
-        <w:t>Global Map of Bat Viewing Sites:</w:t>
-      </w:r>
-    </w:p>
-    <w:p>
-      <w:pPr>
-        <w:rPr>
-          <w:sz w:val="36"/>
-          <w:szCs w:val="36"/>
-        </w:rPr>
-      </w:pPr>
-      <w:hyperlink r:id="rId8" w:history="1">
-        <w:r>
-          <w:rPr>
-            <w:rStyle w:val="Hyperlink"/>
-            <w:sz w:val="36"/>
-            <w:szCs w:val="36"/>
-          </w:rPr>
-          <w:t>http://www.batcon.org/resources/getting-involved/visit-a-bat-viewing-site</w:t>
-        </w:r>
-      </w:hyperlink>
-    </w:p>
-    <w:p>
-      <w:pPr>
-        <w:rPr>
-          <w:sz w:val="36"/>
-          <w:szCs w:val="36"/>
-        </w:rPr>
-      </w:pPr>
-    </w:p>
-    <w:p>
-      <w:pPr>
-        <w:rPr>
-          <w:sz w:val="36"/>
-          <w:szCs w:val="36"/>
-        </w:rPr>
-      </w:pPr>
-    </w:p>
+    <w:bookmarkEnd w:id="0"/>
     <w:p>
       <w:pPr>
         <w:rPr>

</xml_diff>